<commit_message>
update file build to exlcude : in the name
</commit_message>
<xml_diff>
--- a/homework_prep_build/current_files/L03/03_HW_Answer_Key_A.docx
+++ b/homework_prep_build/current_files/L03/03_HW_Answer_Key_A.docx
@@ -62,7 +62,7 @@
               <a:graphicData uri="http://schemas.openxmlformats.org/drawingml/2006/picture">
                 <pic:pic>
                   <pic:nvPicPr>
-                    <pic:cNvPr descr="/Users/asherhanson/Desktop/Stats221%20Homeworks/current_files/L03/03_HW_Answer_Key_A_files/figure-docx/unnamed-chunk-4-1.png" id="0" name="Picture"/>
+                    <pic:cNvPr descr="/Users/hathawayj/git/byuistats/BYUI_M221_Book/homework_prep_build/current_files/L03/03_HW_Answer_Key_A_files/figure-docx/unnamed-chunk-4-1.png" id="0" name="Picture"/>
                     <pic:cNvPicPr>
                       <a:picLocks noChangeArrowheads="1" noChangeAspect="1"/>
                     </pic:cNvPicPr>
@@ -109,7 +109,7 @@
               <a:graphicData uri="http://schemas.openxmlformats.org/drawingml/2006/picture">
                 <pic:pic>
                   <pic:nvPicPr>
-                    <pic:cNvPr descr="/Users/asherhanson/Desktop/Stats221%20Homeworks/current_files/L03/03_HW_Answer_Key_A_files/figure-docx/unnamed-chunk-5-1.png" id="0" name="Picture"/>
+                    <pic:cNvPr descr="/Users/hathawayj/git/byuistats/BYUI_M221_Book/homework_prep_build/current_files/L03/03_HW_Answer_Key_A_files/figure-docx/unnamed-chunk-5-1.png" id="0" name="Picture"/>
                     <pic:cNvPicPr>
                       <a:picLocks noChangeArrowheads="1" noChangeAspect="1"/>
                     </pic:cNvPicPr>
@@ -156,7 +156,7 @@
               <a:graphicData uri="http://schemas.openxmlformats.org/drawingml/2006/picture">
                 <pic:pic>
                   <pic:nvPicPr>
-                    <pic:cNvPr descr="/Users/asherhanson/Desktop/Stats221%20Homeworks/current_files/L03/03_HW_Answer_Key_A_files/figure-docx/unnamed-chunk-6-1.png" id="0" name="Picture"/>
+                    <pic:cNvPr descr="/Users/hathawayj/git/byuistats/BYUI_M221_Book/homework_prep_build/current_files/L03/03_HW_Answer_Key_A_files/figure-docx/unnamed-chunk-6-1.png" id="0" name="Picture"/>
                     <pic:cNvPicPr>
                       <a:picLocks noChangeArrowheads="1" noChangeAspect="1"/>
                     </pic:cNvPicPr>
@@ -192,8 +192,8 @@
     <w:p>
       <w:pPr>
         <w:numPr>
+          <w:ilvl w:val="0"/>
           <w:numId w:val="1001"/>
-          <w:ilvl w:val="0"/>
         </w:numPr>
       </w:pPr>
       <w:r>
@@ -202,11 +202,11 @@
     </w:p>
     <w:p>
       <w:pPr>
+        <w:numPr>
+          <w:ilvl w:val="1"/>
+          <w:numId w:val="1002"/>
+        </w:numPr>
         <w:pStyle w:val="Compact"/>
-        <w:numPr>
-          <w:numId w:val="1002"/>
-          <w:ilvl w:val="1"/>
-        </w:numPr>
       </w:pPr>
       <w:r>
         <w:t xml:space="preserve">Right Skewed</w:t>
@@ -214,11 +214,11 @@
     </w:p>
     <w:p>
       <w:pPr>
+        <w:numPr>
+          <w:ilvl w:val="1"/>
+          <w:numId w:val="1002"/>
+        </w:numPr>
         <w:pStyle w:val="Compact"/>
-        <w:numPr>
-          <w:numId w:val="1002"/>
-          <w:ilvl w:val="1"/>
-        </w:numPr>
       </w:pPr>
       <w:r>
         <w:t xml:space="preserve">Symmetric</w:t>
@@ -226,11 +226,11 @@
     </w:p>
     <w:p>
       <w:pPr>
+        <w:numPr>
+          <w:ilvl w:val="1"/>
+          <w:numId w:val="1002"/>
+        </w:numPr>
         <w:pStyle w:val="Compact"/>
-        <w:numPr>
-          <w:numId w:val="1002"/>
-          <w:ilvl w:val="1"/>
-        </w:numPr>
       </w:pPr>
       <w:r>
         <w:t xml:space="preserve">Left Skewed</w:t>
@@ -238,11 +238,11 @@
     </w:p>
     <w:p>
       <w:pPr>
+        <w:numPr>
+          <w:ilvl w:val="1"/>
+          <w:numId w:val="1002"/>
+        </w:numPr>
         <w:pStyle w:val="Compact"/>
-        <w:numPr>
-          <w:numId w:val="1002"/>
-          <w:ilvl w:val="1"/>
-        </w:numPr>
       </w:pPr>
       <w:r>
         <w:t xml:space="preserve">Bell Shaped</w:t>
@@ -251,8 +251,8 @@
     <w:p>
       <w:pPr>
         <w:numPr>
+          <w:ilvl w:val="0"/>
           <w:numId w:val="1001"/>
-          <w:ilvl w:val="0"/>
         </w:numPr>
       </w:pPr>
       <w:r>
@@ -262,8 +262,8 @@
     <w:p>
       <w:pPr>
         <w:numPr>
+          <w:ilvl w:val="0"/>
           <w:numId w:val="1001"/>
-          <w:ilvl w:val="0"/>
         </w:numPr>
       </w:pPr>
       <w:r>
@@ -292,7 +292,7 @@
               <a:graphicData uri="http://schemas.openxmlformats.org/drawingml/2006/picture">
                 <pic:pic>
                   <pic:nvPicPr>
-                    <pic:cNvPr descr="/Users/asherhanson/Desktop/Stats221%20Homeworks/current_files/L03/03_HW_Answer_Key_A_files/figure-docx/unnamed-chunk-8-1.png" id="0" name="Picture"/>
+                    <pic:cNvPr descr="/Users/hathawayj/git/byuistats/BYUI_M221_Book/homework_prep_build/current_files/L03/03_HW_Answer_Key_A_files/figure-docx/unnamed-chunk-8-1.png" id="0" name="Picture"/>
                     <pic:cNvPicPr>
                       <a:picLocks noChangeArrowheads="1" noChangeAspect="1"/>
                     </pic:cNvPicPr>
@@ -328,8 +328,8 @@
     <w:p>
       <w:pPr>
         <w:numPr>
+          <w:ilvl w:val="0"/>
           <w:numId w:val="1003"/>
-          <w:ilvl w:val="0"/>
         </w:numPr>
       </w:pPr>
       <w:r>
@@ -339,8 +339,8 @@
     <w:p>
       <w:pPr>
         <w:numPr>
+          <w:ilvl w:val="0"/>
           <w:numId w:val="1003"/>
-          <w:ilvl w:val="0"/>
         </w:numPr>
       </w:pPr>
       <w:r>
@@ -369,7 +369,7 @@
               <a:graphicData uri="http://schemas.openxmlformats.org/drawingml/2006/picture">
                 <pic:pic>
                   <pic:nvPicPr>
-                    <pic:cNvPr descr="/Users/asherhanson/Desktop/Stats221%20Homeworks/current_files/L03/03_HW_Answer_Key_A_files/figure-docx/unnamed-chunk-9-1.png" id="0" name="Picture"/>
+                    <pic:cNvPr descr="/Users/hathawayj/git/byuistats/BYUI_M221_Book/homework_prep_build/current_files/L03/03_HW_Answer_Key_A_files/figure-docx/unnamed-chunk-9-1.png" id="0" name="Picture"/>
                     <pic:cNvPicPr>
                       <a:picLocks noChangeArrowheads="1" noChangeAspect="1"/>
                     </pic:cNvPicPr>
@@ -404,11 +404,11 @@
     </w:p>
     <w:p>
       <w:pPr>
+        <w:numPr>
+          <w:ilvl w:val="0"/>
+          <w:numId w:val="1004"/>
+        </w:numPr>
         <w:pStyle w:val="Compact"/>
-        <w:numPr>
-          <w:numId w:val="1004"/>
-          <w:ilvl w:val="0"/>
-        </w:numPr>
       </w:pPr>
       <w:r>
         <w:t xml:space="preserve">Match each graph below to the description of its shape.</w:t>
@@ -422,25 +422,25 @@
         <w:t xml:space="preserve">Uniform =</w:t>
       </w:r>
       <w:r>
-        <w:br w:type="textWrapping"/>
+        <w:br/>
       </w:r>
       <w:r>
         <w:t xml:space="preserve">Bell-shaped =</w:t>
       </w:r>
       <w:r>
-        <w:br w:type="textWrapping"/>
+        <w:br/>
       </w:r>
       <w:r>
         <w:t xml:space="preserve">Right-skewed =</w:t>
       </w:r>
       <w:r>
-        <w:br w:type="textWrapping"/>
+        <w:br/>
       </w:r>
       <w:r>
         <w:t xml:space="preserve">Left-skewed =</w:t>
       </w:r>
       <w:r>
-        <w:br w:type="textWrapping"/>
+        <w:br/>
       </w:r>
       <w:r>
         <w:t xml:space="preserve">Symmetric, but not bell-shaped or uniform =</w:t>
@@ -460,7 +460,7 @@
               <a:graphicData uri="http://schemas.openxmlformats.org/drawingml/2006/picture">
                 <pic:pic>
                   <pic:nvPicPr>
-                    <pic:cNvPr descr="/Users/asherhanson/Desktop/Stats221%20Homeworks/current_files/L03/03_HW_Answer_Key_A_files/figure-docx/unnamed-chunk-10-1.png" id="0" name="Picture"/>
+                    <pic:cNvPr descr="/Users/hathawayj/git/byuistats/BYUI_M221_Book/homework_prep_build/current_files/L03/03_HW_Answer_Key_A_files/figure-docx/unnamed-chunk-10-1.png" id="0" name="Picture"/>
                     <pic:cNvPicPr>
                       <a:picLocks noChangeArrowheads="1" noChangeAspect="1"/>
                     </pic:cNvPicPr>
@@ -507,7 +507,7 @@
               <a:graphicData uri="http://schemas.openxmlformats.org/drawingml/2006/picture">
                 <pic:pic>
                   <pic:nvPicPr>
-                    <pic:cNvPr descr="/Users/asherhanson/Desktop/Stats221%20Homeworks/current_files/L03/03_HW_Answer_Key_A_files/figure-docx/unnamed-chunk-11-1.png" id="0" name="Picture"/>
+                    <pic:cNvPr descr="/Users/hathawayj/git/byuistats/BYUI_M221_Book/homework_prep_build/current_files/L03/03_HW_Answer_Key_A_files/figure-docx/unnamed-chunk-11-1.png" id="0" name="Picture"/>
                     <pic:cNvPicPr>
                       <a:picLocks noChangeArrowheads="1" noChangeAspect="1"/>
                     </pic:cNvPicPr>
@@ -554,7 +554,7 @@
               <a:graphicData uri="http://schemas.openxmlformats.org/drawingml/2006/picture">
                 <pic:pic>
                   <pic:nvPicPr>
-                    <pic:cNvPr descr="/Users/asherhanson/Desktop/Stats221%20Homeworks/current_files/L03/03_HW_Answer_Key_A_files/figure-docx/unnamed-chunk-12-1.png" id="0" name="Picture"/>
+                    <pic:cNvPr descr="/Users/hathawayj/git/byuistats/BYUI_M221_Book/homework_prep_build/current_files/L03/03_HW_Answer_Key_A_files/figure-docx/unnamed-chunk-12-1.png" id="0" name="Picture"/>
                     <pic:cNvPicPr>
                       <a:picLocks noChangeArrowheads="1" noChangeAspect="1"/>
                     </pic:cNvPicPr>
@@ -601,7 +601,7 @@
               <a:graphicData uri="http://schemas.openxmlformats.org/drawingml/2006/picture">
                 <pic:pic>
                   <pic:nvPicPr>
-                    <pic:cNvPr descr="/Users/asherhanson/Desktop/Stats221%20Homeworks/current_files/L03/03_HW_Answer_Key_A_files/figure-docx/unnamed-chunk-13-1.png" id="0" name="Picture"/>
+                    <pic:cNvPr descr="/Users/hathawayj/git/byuistats/BYUI_M221_Book/homework_prep_build/current_files/L03/03_HW_Answer_Key_A_files/figure-docx/unnamed-chunk-13-1.png" id="0" name="Picture"/>
                     <pic:cNvPicPr>
                       <a:picLocks noChangeArrowheads="1" noChangeAspect="1"/>
                     </pic:cNvPicPr>
@@ -648,7 +648,7 @@
               <a:graphicData uri="http://schemas.openxmlformats.org/drawingml/2006/picture">
                 <pic:pic>
                   <pic:nvPicPr>
-                    <pic:cNvPr descr="/Users/asherhanson/Desktop/Stats221%20Homeworks/current_files/L03/03_HW_Answer_Key_A_files/figure-docx/unnamed-chunk-14-1.png" id="0" name="Picture"/>
+                    <pic:cNvPr descr="/Users/hathawayj/git/byuistats/BYUI_M221_Book/homework_prep_build/current_files/L03/03_HW_Answer_Key_A_files/figure-docx/unnamed-chunk-14-1.png" id="0" name="Picture"/>
                     <pic:cNvPicPr>
                       <a:picLocks noChangeArrowheads="1" noChangeAspect="1"/>
                     </pic:cNvPicPr>
@@ -683,11 +683,11 @@
     </w:p>
     <w:p>
       <w:pPr>
+        <w:numPr>
+          <w:ilvl w:val="0"/>
+          <w:numId w:val="1005"/>
+        </w:numPr>
         <w:pStyle w:val="Compact"/>
-        <w:numPr>
-          <w:numId w:val="1005"/>
-          <w:ilvl w:val="0"/>
-        </w:numPr>
       </w:pPr>
       <w:r>
         <w:t xml:space="preserve">A reporter creates a histogram of baseball player salaries and finds that the distribution of salaries is right-skewed. Which measure of center would be greater, the mean or the median?</w:t>
@@ -701,15 +701,14 @@
         <w:t xml:space="preserve">–&gt;</w:t>
       </w:r>
     </w:p>
+    <w:bookmarkStart w:id="30" w:name="solutions"/>
     <w:p>
       <w:pPr>
         <w:pStyle w:val="Heading2"/>
       </w:pPr>
-      <w:bookmarkStart w:id="30" w:name="solutions"/>
       <w:r>
         <w:t xml:space="preserve">Solutions</w:t>
       </w:r>
-      <w:bookmarkEnd w:id="30"/>
     </w:p>
     <w:p>
       <w:pPr>
@@ -726,7 +725,7 @@
       <w:tblPr>
         <w:tblStyle w:val="Table"/>
         <w:tblW w:type="pct" w:w="5000.0"/>
-        <w:tblLook w:firstRow="1"/>
+        <w:tblLook w:firstRow="1" w:lastRow="0" w:firstColumn="0" w:lastColumn="0" w:noHBand="0" w:noVBand="0"/>
       </w:tblPr>
       <w:tblGrid>
         <w:gridCol w:w="942"/>
@@ -1175,6 +1174,7 @@
         </w:tc>
       </w:tr>
     </w:tbl>
+    <w:bookmarkEnd w:id="30"/>
     <w:sectPr/>
   </w:body>
 </w:document>
@@ -1206,109 +1206,6 @@
 <file path=word/numbering.xml><?xml version="1.0" encoding="utf-8"?>
 <w:numbering xmlns:w="http://schemas.openxmlformats.org/wordprocessingml/2006/main">
   <w:abstractNum w:abstractNumId="990">
-    <w:nsid w:val="170cd2de"/>
-    <w:multiLevelType w:val="multilevel"/>
-    <w:lvl w:ilvl="0">
-      <w:numFmt w:val="bullet"/>
-      <w:lvlText w:val=" "/>
-      <w:lvlJc w:val="left"/>
-      <w:pPr>
-        <w:tabs>
-          <w:tab w:val="num" w:pos="0"/>
-        </w:tabs>
-        <w:ind w:left="480" w:hanging="480"/>
-      </w:pPr>
-    </w:lvl>
-    <w:lvl w:ilvl="1">
-      <w:numFmt w:val="bullet"/>
-      <w:lvlText w:val=" "/>
-      <w:lvlJc w:val="left"/>
-      <w:pPr>
-        <w:tabs>
-          <w:tab w:val="num" w:pos="720"/>
-        </w:tabs>
-        <w:ind w:left="1200" w:hanging="480"/>
-      </w:pPr>
-    </w:lvl>
-    <w:lvl w:ilvl="2">
-      <w:numFmt w:val="bullet"/>
-      <w:lvlText w:val=" "/>
-      <w:lvlJc w:val="left"/>
-      <w:pPr>
-        <w:tabs>
-          <w:tab w:val="num" w:pos="1440"/>
-        </w:tabs>
-        <w:ind w:left="1920" w:hanging="480"/>
-      </w:pPr>
-    </w:lvl>
-    <w:lvl w:ilvl="3">
-      <w:numFmt w:val="bullet"/>
-      <w:lvlText w:val=" "/>
-      <w:lvlJc w:val="left"/>
-      <w:pPr>
-        <w:tabs>
-          <w:tab w:val="num" w:pos="2160"/>
-        </w:tabs>
-        <w:ind w:left="2640" w:hanging="480"/>
-      </w:pPr>
-    </w:lvl>
-    <w:lvl w:ilvl="4">
-      <w:numFmt w:val="bullet"/>
-      <w:lvlText w:val=" "/>
-      <w:lvlJc w:val="left"/>
-      <w:pPr>
-        <w:tabs>
-          <w:tab w:val="num" w:pos="2880"/>
-        </w:tabs>
-        <w:ind w:left="3360" w:hanging="480"/>
-      </w:pPr>
-    </w:lvl>
-    <w:lvl w:ilvl="5">
-      <w:numFmt w:val="bullet"/>
-      <w:lvlText w:val=" "/>
-      <w:lvlJc w:val="left"/>
-      <w:pPr>
-        <w:tabs>
-          <w:tab w:val="num" w:pos="3600"/>
-        </w:tabs>
-        <w:ind w:left="4080" w:hanging="480"/>
-      </w:pPr>
-    </w:lvl>
-    <w:lvl w:ilvl="6">
-      <w:numFmt w:val="bullet"/>
-      <w:lvlText w:val=" "/>
-      <w:lvlJc w:val="left"/>
-      <w:pPr>
-        <w:tabs>
-          <w:tab w:val="num" w:pos="4320"/>
-        </w:tabs>
-        <w:ind w:left="4800" w:hanging="480"/>
-      </w:pPr>
-    </w:lvl>
-    <w:lvl w:ilvl="7">
-      <w:numFmt w:val="bullet"/>
-      <w:lvlText w:val=" "/>
-      <w:lvlJc w:val="left"/>
-      <w:pPr>
-        <w:tabs>
-          <w:tab w:val="num" w:pos="5040"/>
-        </w:tabs>
-        <w:ind w:left="5520" w:hanging="480"/>
-      </w:pPr>
-    </w:lvl>
-    <w:lvl w:ilvl="8">
-      <w:numFmt w:val="bullet"/>
-      <w:lvlText w:val=" "/>
-      <w:lvlJc w:val="left"/>
-      <w:pPr>
-        <w:tabs>
-          <w:tab w:val="num" w:pos="5760"/>
-        </w:tabs>
-        <w:ind w:left="6240" w:hanging="480"/>
-      </w:pPr>
-    </w:lvl>
-  </w:abstractNum>
-  <w:abstractNum w:abstractNumId="990">
     <w:nsid w:val="2c1ae401"/>
     <w:multiLevelType w:val="multilevel"/>
     <w:lvl w:ilvl="0">
@@ -1971,9 +1868,6 @@
       </w:pPr>
     </w:lvl>
   </w:abstractNum>
-  <w:num w:numId="1000">
-    <w:abstractNumId w:val="990"/>
-  </w:num>
   <w:num w:numId="1000">
     <w:abstractNumId w:val="990"/>
   </w:num>
@@ -2270,7 +2164,7 @@
       <w:rFonts w:asciiTheme="majorHAnsi" w:eastAsiaTheme="majorEastAsia" w:hAnsiTheme="majorHAnsi" w:cstheme="majorBidi"/>
       <w:b/>
       <w:bCs/>
-      <w:color w:val="345A8A" w:themeColor="accent1" w:themeShade="B5"/>
+      <w:color w:val="4F81BD" w:themeColor="accent1"/>
       <w:sz w:val="32"/>
       <w:szCs w:val="32"/>
     </w:rPr>
@@ -2293,8 +2187,8 @@
       <w:b/>
       <w:bCs/>
       <w:color w:val="4F81BD" w:themeColor="accent1"/>
-      <w:sz w:val="32"/>
-      <w:szCs w:val="32"/>
+      <w:sz w:val="28"/>
+      <w:szCs w:val="28"/>
     </w:rPr>
   </w:style>
   <w:style w:type="paragraph" w:styleId="Heading3">
@@ -2315,8 +2209,8 @@
       <w:b/>
       <w:bCs/>
       <w:color w:val="4F81BD" w:themeColor="accent1"/>
-      <w:sz w:val="28"/>
-      <w:szCs w:val="28"/>
+      <w:sz w:val="24"/>
+      <w:szCs w:val="24"/>
     </w:rPr>
   </w:style>
   <w:style w:type="paragraph" w:styleId="Heading4">
@@ -2334,7 +2228,7 @@
     </w:pPr>
     <w:rPr>
       <w:rFonts w:asciiTheme="majorHAnsi" w:eastAsiaTheme="majorEastAsia" w:hAnsiTheme="majorHAnsi" w:cstheme="majorBidi"/>
-      <w:b/>
+      <w:i/>
       <w:bCs/>
       <w:color w:val="4F81BD" w:themeColor="accent1"/>
       <w:sz w:val="24"/>
@@ -2356,7 +2250,6 @@
     </w:pPr>
     <w:rPr>
       <w:rFonts w:asciiTheme="majorHAnsi" w:eastAsiaTheme="majorEastAsia" w:hAnsiTheme="majorHAnsi" w:cstheme="majorBidi"/>
-      <w:i/>
       <w:iCs/>
       <w:color w:val="4F81BD" w:themeColor="accent1"/>
       <w:sz w:val="24"/>
@@ -2452,14 +2345,8 @@
     <w:qFormat/>
     <w:pPr>
       <w:spacing w:before="100" w:after="100"/>
-      <w:ind w:firstLine="0"/>
+      <w:ind w:firstLine="0" w:left="480" w:right="480"/>
     </w:pPr>
-    <w:rPr>
-      <w:rFonts w:asciiTheme="majorHAnsi" w:eastAsiaTheme="majorEastAsia" w:hAnsiTheme="majorHAnsi" w:cstheme="majorBidi"/>
-      <w:bCs/>
-      <w:sz w:val="20"/>
-      <w:szCs w:val="20"/>
-    </w:rPr>
   </w:style>
   <w:style w:type="paragraph" w:styleId="FootnoteText">
     <w:name w:val="Footnote Text"/>
@@ -2552,6 +2439,10 @@
       <w:rFonts w:ascii="Consolas" w:hAnsi="Consolas"/>
       <w:sz w:val="22"/>
     </w:rPr>
+  </w:style>
+  <w:style w:type="character" w:customStyle="1" w:styleId="SectionNumber">
+    <w:name w:val="Section Number"/>
+    <w:basedOn w:val="BodyTextChar"/>
   </w:style>
   <w:style w:type="character" w:styleId="FootnoteReference">
     <w:name w:val="Footnote Reference"/>

</xml_diff>